<commit_message>
Projektni zadatak azuriran na verziju 1.1
</commit_message>
<xml_diff>
--- a/faza1/GreenNode tim - Digitalna pijaca.docx
+++ b/faza1/GreenNode tim - Digitalna pijaca.docx
@@ -415,13 +415,9 @@
             <w:tcW w:w="2426" w:type="dxa"/>
           </w:tcPr>
           <w:p>
-            <w:pPr>
-              <w:jc w:val="center"/>
-              <w:rPr>
-                <w:b/>
-                <w:color w:val="218843"/>
-              </w:rPr>
-            </w:pPr>
+            <w:r>
+              <w:t>1.1</w:t>
+            </w:r>
           </w:p>
         </w:tc>
         <w:tc>
@@ -429,13 +425,9 @@
             <w:tcW w:w="2426" w:type="dxa"/>
           </w:tcPr>
           <w:p>
-            <w:pPr>
-              <w:jc w:val="center"/>
-              <w:rPr>
-                <w:b/>
-                <w:color w:val="218843"/>
-              </w:rPr>
-            </w:pPr>
+            <w:r>
+              <w:t>9.8.2025.</w:t>
+            </w:r>
           </w:p>
         </w:tc>
         <w:tc>
@@ -444,12 +436,11 @@
           </w:tcPr>
           <w:p>
             <w:pPr>
-              <w:jc w:val="center"/>
-              <w:rPr>
-                <w:b/>
-                <w:color w:val="218843"/>
-              </w:rPr>
+              <w:jc w:val="left"/>
             </w:pPr>
+            <w:r>
+              <w:t>Razdvajanje funkcionalnosti “Dodavanje/Uklanjanje proizvoda” na dve odvojene funkcionalnosti</w:t>
+            </w:r>
           </w:p>
         </w:tc>
         <w:tc>
@@ -458,12 +449,19 @@
           </w:tcPr>
           <w:p>
             <w:pPr>
-              <w:jc w:val="center"/>
-              <w:rPr>
-                <w:b/>
-                <w:color w:val="218843"/>
+              <w:rPr>
+                <w:lang w:val="sr-Latn-RS"/>
               </w:rPr>
             </w:pPr>
+            <w:r>
+              <w:t>Luka Lazarevi</w:t>
+            </w:r>
+            <w:r>
+              <w:rPr>
+                <w:lang w:val="sr-Latn-RS"/>
+              </w:rPr>
+              <w:t>ć</w:t>
+            </w:r>
           </w:p>
         </w:tc>
       </w:tr>
@@ -3754,7 +3752,7 @@
       <w:bookmarkEnd w:id="65"/>
       <w:r>
         <w:lastRenderedPageBreak/>
-        <w:t>7.6.2. Dodavanje/uklanjanje proizvoda</w:t>
+        <w:t>7.6.2. Dodavanje proizvoda</w:t>
       </w:r>
     </w:p>
     <w:p>
@@ -3793,6 +3791,14 @@
       </w:r>
     </w:p>
     <w:p>
+      <w:pPr>
+        <w:pStyle w:val="Heading3"/>
+      </w:pPr>
+      <w:r>
+        <w:t>7.6.3. Uklanjanje proizvoda</w:t>
+      </w:r>
+    </w:p>
+    <w:p>
       <w:r>
         <w:t xml:space="preserve">Domaćin takođe može da ukloni proizvod koji je prethodno dodao, čime se on briše sa njegovog izloga. </w:t>
       </w:r>
@@ -3804,7 +3810,13 @@
       <w:bookmarkStart w:id="66" w:name="_ea72iat4x2u2" w:colFirst="0" w:colLast="0"/>
       <w:bookmarkEnd w:id="66"/>
       <w:r>
-        <w:t>7.6.3. Izmena proizvoda</w:t>
+        <w:t>7.6.</w:t>
+      </w:r>
+      <w:r>
+        <w:t>4</w:t>
+      </w:r>
+      <w:r>
+        <w:t>. Izmena proizvoda</w:t>
       </w:r>
     </w:p>
     <w:p>
@@ -3819,7 +3831,13 @@
       <w:bookmarkStart w:id="67" w:name="_9v02l018ti11" w:colFirst="0" w:colLast="0"/>
       <w:bookmarkEnd w:id="67"/>
       <w:r>
-        <w:t>7.6.4. Prikaz domaćina na mapi</w:t>
+        <w:t>7.6.</w:t>
+      </w:r>
+      <w:r>
+        <w:t>5</w:t>
+      </w:r>
+      <w:r>
+        <w:t>. Prikaz domaćina na mapi</w:t>
       </w:r>
     </w:p>
     <w:p>
@@ -4030,13 +4048,7 @@
         <w:rPr>
           <w:color w:val="000000"/>
         </w:rPr>
-        <w:t>Promena</w:t>
-      </w:r>
-      <w:r>
-        <w:rPr>
-          <w:color w:val="000000"/>
-        </w:rPr>
-        <w:t xml:space="preserve"> lozinke - Korisniku, koji već ima nalog u sistemu, se omogućava da promeni lozinku naloga.</w:t>
+        <w:t>Promena lozinke - Korisniku, koji već ima nalog u sistemu, se omogućava da promeni lozinku naloga.</w:t>
       </w:r>
     </w:p>
     <w:sectPr>
@@ -5021,9 +5033,7 @@
       <w:tblStyleRowBandSize w:val="1"/>
       <w:tblStyleColBandSize w:val="1"/>
       <w:tblCellMar>
-        <w:top w:w="0" w:type="dxa"/>
         <w:left w:w="108" w:type="dxa"/>
-        <w:bottom w:w="0" w:type="dxa"/>
         <w:right w:w="108" w:type="dxa"/>
       </w:tblCellMar>
     </w:tblPr>

</xml_diff>

<commit_message>
azuriran dokument na 1.2 verziju
</commit_message>
<xml_diff>
--- a/faza1/GreenNode tim - Digitalna pijaca.docx
+++ b/faza1/GreenNode tim - Digitalna pijaca.docx
@@ -465,6 +465,77 @@
           </w:p>
         </w:tc>
       </w:tr>
+      <w:tr>
+        <w:trPr>
+          <w:trHeight w:val="330"/>
+        </w:trPr>
+        <w:tc>
+          <w:tcPr>
+            <w:tcW w:w="2426" w:type="dxa"/>
+          </w:tcPr>
+          <w:p>
+            <w:r>
+              <w:t>1.2</w:t>
+            </w:r>
+          </w:p>
+        </w:tc>
+        <w:tc>
+          <w:tcPr>
+            <w:tcW w:w="2426" w:type="dxa"/>
+          </w:tcPr>
+          <w:p>
+            <w:r>
+              <w:t>10.8.2025.</w:t>
+            </w:r>
+          </w:p>
+        </w:tc>
+        <w:tc>
+          <w:tcPr>
+            <w:tcW w:w="2427" w:type="dxa"/>
+          </w:tcPr>
+          <w:p>
+            <w:pPr>
+              <w:jc w:val="left"/>
+            </w:pPr>
+            <w:r>
+              <w:t xml:space="preserve">Izmena imena funkcionalnosti " </w:t>
+            </w:r>
+            <w:r>
+              <w:t>Prikaz domaćina na mapi</w:t>
+            </w:r>
+            <w:r>
+              <w:t>" u "Prikaz adrese doma</w:t>
+            </w:r>
+            <w:r>
+              <w:t>ć</w:t>
+            </w:r>
+            <w:r>
+              <w:t>ina"</w:t>
+            </w:r>
+          </w:p>
+        </w:tc>
+        <w:tc>
+          <w:tcPr>
+            <w:tcW w:w="2427" w:type="dxa"/>
+          </w:tcPr>
+          <w:p>
+            <w:pPr>
+              <w:rPr>
+                <w:lang w:val="sr-Latn-RS"/>
+              </w:rPr>
+            </w:pPr>
+            <w:r>
+              <w:t>Kristijan Kova</w:t>
+            </w:r>
+            <w:r>
+              <w:rPr>
+                <w:lang w:val="sr-Latn-RS"/>
+              </w:rPr>
+              <w:t>čević</w:t>
+            </w:r>
+          </w:p>
+        </w:tc>
+      </w:tr>
     </w:tbl>
     <w:p>
       <w:pPr>
@@ -521,7 +592,13 @@
               <w:tab w:val="right" w:leader="dot" w:pos="9350"/>
             </w:tabs>
             <w:rPr>
+              <w:rFonts w:asciiTheme="minorHAnsi" w:eastAsiaTheme="minorEastAsia" w:hAnsiTheme="minorHAnsi" w:cstheme="minorBidi"/>
               <w:noProof/>
+              <w:kern w:val="2"/>
+              <w:sz w:val="24"/>
+              <w:szCs w:val="24"/>
+              <w:lang w:val="en-RS"/>
+              <w14:ligatures w14:val="standardContextual"/>
             </w:rPr>
           </w:pPr>
           <w:r>
@@ -533,7 +610,7 @@
           <w:r>
             <w:fldChar w:fldCharType="separate"/>
           </w:r>
-          <w:hyperlink w:anchor="_Toc205642770" w:history="1">
+          <w:hyperlink w:anchor="_Toc205742863" w:history="1">
             <w:r>
               <w:rPr>
                 <w:rStyle w:val="Hyperlink"/>
@@ -560,7 +637,7 @@
                 <w:noProof/>
                 <w:webHidden/>
               </w:rPr>
-              <w:instrText xml:space="preserve"> PAGEREF _Toc205642770 \h </w:instrText>
+              <w:instrText xml:space="preserve"> PAGEREF _Toc205742863 \h </w:instrText>
             </w:r>
             <w:r>
               <w:rPr>
@@ -598,10 +675,16 @@
               <w:tab w:val="right" w:leader="dot" w:pos="9350"/>
             </w:tabs>
             <w:rPr>
+              <w:rFonts w:asciiTheme="minorHAnsi" w:eastAsiaTheme="minorEastAsia" w:hAnsiTheme="minorHAnsi" w:cstheme="minorBidi"/>
               <w:noProof/>
+              <w:kern w:val="2"/>
+              <w:sz w:val="24"/>
+              <w:szCs w:val="24"/>
+              <w:lang w:val="en-RS"/>
+              <w14:ligatures w14:val="standardContextual"/>
             </w:rPr>
           </w:pPr>
-          <w:hyperlink w:anchor="_Toc205642771" w:history="1">
+          <w:hyperlink w:anchor="_Toc205742864" w:history="1">
             <w:r>
               <w:rPr>
                 <w:rStyle w:val="Hyperlink"/>
@@ -628,7 +711,7 @@
                 <w:noProof/>
                 <w:webHidden/>
               </w:rPr>
-              <w:instrText xml:space="preserve"> PAGEREF _Toc205642771 \h </w:instrText>
+              <w:instrText xml:space="preserve"> PAGEREF _Toc205742864 \h </w:instrText>
             </w:r>
             <w:r>
               <w:rPr>
@@ -666,10 +749,16 @@
               <w:tab w:val="right" w:leader="dot" w:pos="9350"/>
             </w:tabs>
             <w:rPr>
+              <w:rFonts w:asciiTheme="minorHAnsi" w:eastAsiaTheme="minorEastAsia" w:hAnsiTheme="minorHAnsi" w:cstheme="minorBidi"/>
               <w:noProof/>
+              <w:kern w:val="2"/>
+              <w:sz w:val="24"/>
+              <w:szCs w:val="24"/>
+              <w:lang w:val="en-RS"/>
+              <w14:ligatures w14:val="standardContextual"/>
             </w:rPr>
           </w:pPr>
-          <w:hyperlink w:anchor="_Toc205642772" w:history="1">
+          <w:hyperlink w:anchor="_Toc205742865" w:history="1">
             <w:r>
               <w:rPr>
                 <w:rStyle w:val="Hyperlink"/>
@@ -696,7 +785,7 @@
                 <w:noProof/>
                 <w:webHidden/>
               </w:rPr>
-              <w:instrText xml:space="preserve"> PAGEREF _Toc205642772 \h </w:instrText>
+              <w:instrText xml:space="preserve"> PAGEREF _Toc205742865 \h </w:instrText>
             </w:r>
             <w:r>
               <w:rPr>
@@ -734,10 +823,16 @@
               <w:tab w:val="right" w:leader="dot" w:pos="9350"/>
             </w:tabs>
             <w:rPr>
+              <w:rFonts w:asciiTheme="minorHAnsi" w:eastAsiaTheme="minorEastAsia" w:hAnsiTheme="minorHAnsi" w:cstheme="minorBidi"/>
               <w:noProof/>
+              <w:kern w:val="2"/>
+              <w:sz w:val="24"/>
+              <w:szCs w:val="24"/>
+              <w:lang w:val="en-RS"/>
+              <w14:ligatures w14:val="standardContextual"/>
             </w:rPr>
           </w:pPr>
-          <w:hyperlink w:anchor="_Toc205642773" w:history="1">
+          <w:hyperlink w:anchor="_Toc205742866" w:history="1">
             <w:r>
               <w:rPr>
                 <w:rStyle w:val="Hyperlink"/>
@@ -764,7 +859,7 @@
                 <w:noProof/>
                 <w:webHidden/>
               </w:rPr>
-              <w:instrText xml:space="preserve"> PAGEREF _Toc205642773 \h </w:instrText>
+              <w:instrText xml:space="preserve"> PAGEREF _Toc205742866 \h </w:instrText>
             </w:r>
             <w:r>
               <w:rPr>
@@ -802,10 +897,16 @@
               <w:tab w:val="right" w:leader="dot" w:pos="9350"/>
             </w:tabs>
             <w:rPr>
+              <w:rFonts w:asciiTheme="minorHAnsi" w:eastAsiaTheme="minorEastAsia" w:hAnsiTheme="minorHAnsi" w:cstheme="minorBidi"/>
               <w:noProof/>
+              <w:kern w:val="2"/>
+              <w:sz w:val="24"/>
+              <w:szCs w:val="24"/>
+              <w:lang w:val="en-RS"/>
+              <w14:ligatures w14:val="standardContextual"/>
             </w:rPr>
           </w:pPr>
-          <w:hyperlink w:anchor="_Toc205642774" w:history="1">
+          <w:hyperlink w:anchor="_Toc205742867" w:history="1">
             <w:r>
               <w:rPr>
                 <w:rStyle w:val="Hyperlink"/>
@@ -832,7 +933,7 @@
                 <w:noProof/>
                 <w:webHidden/>
               </w:rPr>
-              <w:instrText xml:space="preserve"> PAGEREF _Toc205642774 \h </w:instrText>
+              <w:instrText xml:space="preserve"> PAGEREF _Toc205742867 \h </w:instrText>
             </w:r>
             <w:r>
               <w:rPr>
@@ -870,10 +971,16 @@
               <w:tab w:val="right" w:leader="dot" w:pos="9350"/>
             </w:tabs>
             <w:rPr>
+              <w:rFonts w:asciiTheme="minorHAnsi" w:eastAsiaTheme="minorEastAsia" w:hAnsiTheme="minorHAnsi" w:cstheme="minorBidi"/>
               <w:noProof/>
+              <w:kern w:val="2"/>
+              <w:sz w:val="24"/>
+              <w:szCs w:val="24"/>
+              <w:lang w:val="en-RS"/>
+              <w14:ligatures w14:val="standardContextual"/>
             </w:rPr>
           </w:pPr>
-          <w:hyperlink w:anchor="_Toc205642775" w:history="1">
+          <w:hyperlink w:anchor="_Toc205742868" w:history="1">
             <w:r>
               <w:rPr>
                 <w:rStyle w:val="Hyperlink"/>
@@ -900,7 +1007,7 @@
                 <w:noProof/>
                 <w:webHidden/>
               </w:rPr>
-              <w:instrText xml:space="preserve"> PAGEREF _Toc205642775 \h </w:instrText>
+              <w:instrText xml:space="preserve"> PAGEREF _Toc205742868 \h </w:instrText>
             </w:r>
             <w:r>
               <w:rPr>
@@ -938,10 +1045,16 @@
               <w:tab w:val="right" w:leader="dot" w:pos="9350"/>
             </w:tabs>
             <w:rPr>
+              <w:rFonts w:asciiTheme="minorHAnsi" w:eastAsiaTheme="minorEastAsia" w:hAnsiTheme="minorHAnsi" w:cstheme="minorBidi"/>
               <w:noProof/>
+              <w:kern w:val="2"/>
+              <w:sz w:val="24"/>
+              <w:szCs w:val="24"/>
+              <w:lang w:val="en-RS"/>
+              <w14:ligatures w14:val="standardContextual"/>
             </w:rPr>
           </w:pPr>
-          <w:hyperlink w:anchor="_Toc205642776" w:history="1">
+          <w:hyperlink w:anchor="_Toc205742869" w:history="1">
             <w:r>
               <w:rPr>
                 <w:rStyle w:val="Hyperlink"/>
@@ -968,7 +1081,7 @@
                 <w:noProof/>
                 <w:webHidden/>
               </w:rPr>
-              <w:instrText xml:space="preserve"> PAGEREF _Toc205642776 \h </w:instrText>
+              <w:instrText xml:space="preserve"> PAGEREF _Toc205742869 \h </w:instrText>
             </w:r>
             <w:r>
               <w:rPr>
@@ -1006,10 +1119,16 @@
               <w:tab w:val="right" w:leader="dot" w:pos="9350"/>
             </w:tabs>
             <w:rPr>
+              <w:rFonts w:asciiTheme="minorHAnsi" w:eastAsiaTheme="minorEastAsia" w:hAnsiTheme="minorHAnsi" w:cstheme="minorBidi"/>
               <w:noProof/>
+              <w:kern w:val="2"/>
+              <w:sz w:val="24"/>
+              <w:szCs w:val="24"/>
+              <w:lang w:val="en-RS"/>
+              <w14:ligatures w14:val="standardContextual"/>
             </w:rPr>
           </w:pPr>
-          <w:hyperlink w:anchor="_Toc205642777" w:history="1">
+          <w:hyperlink w:anchor="_Toc205742870" w:history="1">
             <w:r>
               <w:rPr>
                 <w:rStyle w:val="Hyperlink"/>
@@ -1036,7 +1155,7 @@
                 <w:noProof/>
                 <w:webHidden/>
               </w:rPr>
-              <w:instrText xml:space="preserve"> PAGEREF _Toc205642777 \h </w:instrText>
+              <w:instrText xml:space="preserve"> PAGEREF _Toc205742870 \h </w:instrText>
             </w:r>
             <w:r>
               <w:rPr>
@@ -1074,10 +1193,16 @@
               <w:tab w:val="right" w:leader="dot" w:pos="9350"/>
             </w:tabs>
             <w:rPr>
+              <w:rFonts w:asciiTheme="minorHAnsi" w:eastAsiaTheme="minorEastAsia" w:hAnsiTheme="minorHAnsi" w:cstheme="minorBidi"/>
               <w:noProof/>
+              <w:kern w:val="2"/>
+              <w:sz w:val="24"/>
+              <w:szCs w:val="24"/>
+              <w:lang w:val="en-RS"/>
+              <w14:ligatures w14:val="standardContextual"/>
             </w:rPr>
           </w:pPr>
-          <w:hyperlink w:anchor="_Toc205642778" w:history="1">
+          <w:hyperlink w:anchor="_Toc205742871" w:history="1">
             <w:r>
               <w:rPr>
                 <w:rStyle w:val="Hyperlink"/>
@@ -1104,7 +1229,7 @@
                 <w:noProof/>
                 <w:webHidden/>
               </w:rPr>
-              <w:instrText xml:space="preserve"> PAGEREF _Toc205642778 \h </w:instrText>
+              <w:instrText xml:space="preserve"> PAGEREF _Toc205742871 \h </w:instrText>
             </w:r>
             <w:r>
               <w:rPr>
@@ -1142,10 +1267,16 @@
               <w:tab w:val="right" w:leader="dot" w:pos="9350"/>
             </w:tabs>
             <w:rPr>
+              <w:rFonts w:asciiTheme="minorHAnsi" w:eastAsiaTheme="minorEastAsia" w:hAnsiTheme="minorHAnsi" w:cstheme="minorBidi"/>
               <w:noProof/>
+              <w:kern w:val="2"/>
+              <w:sz w:val="24"/>
+              <w:szCs w:val="24"/>
+              <w:lang w:val="en-RS"/>
+              <w14:ligatures w14:val="standardContextual"/>
             </w:rPr>
           </w:pPr>
-          <w:hyperlink w:anchor="_Toc205642779" w:history="1">
+          <w:hyperlink w:anchor="_Toc205742872" w:history="1">
             <w:r>
               <w:rPr>
                 <w:rStyle w:val="Hyperlink"/>
@@ -1172,7 +1303,7 @@
                 <w:noProof/>
                 <w:webHidden/>
               </w:rPr>
-              <w:instrText xml:space="preserve"> PAGEREF _Toc205642779 \h </w:instrText>
+              <w:instrText xml:space="preserve"> PAGEREF _Toc205742872 \h </w:instrText>
             </w:r>
             <w:r>
               <w:rPr>
@@ -1210,10 +1341,16 @@
               <w:tab w:val="right" w:leader="dot" w:pos="9350"/>
             </w:tabs>
             <w:rPr>
+              <w:rFonts w:asciiTheme="minorHAnsi" w:eastAsiaTheme="minorEastAsia" w:hAnsiTheme="minorHAnsi" w:cstheme="minorBidi"/>
               <w:noProof/>
+              <w:kern w:val="2"/>
+              <w:sz w:val="24"/>
+              <w:szCs w:val="24"/>
+              <w:lang w:val="en-RS"/>
+              <w14:ligatures w14:val="standardContextual"/>
             </w:rPr>
           </w:pPr>
-          <w:hyperlink w:anchor="_Toc205642780" w:history="1">
+          <w:hyperlink w:anchor="_Toc205742873" w:history="1">
             <w:r>
               <w:rPr>
                 <w:rStyle w:val="Hyperlink"/>
@@ -1240,7 +1377,7 @@
                 <w:noProof/>
                 <w:webHidden/>
               </w:rPr>
-              <w:instrText xml:space="preserve"> PAGEREF _Toc205642780 \h </w:instrText>
+              <w:instrText xml:space="preserve"> PAGEREF _Toc205742873 \h </w:instrText>
             </w:r>
             <w:r>
               <w:rPr>
@@ -1278,10 +1415,16 @@
               <w:tab w:val="right" w:leader="dot" w:pos="9350"/>
             </w:tabs>
             <w:rPr>
+              <w:rFonts w:asciiTheme="minorHAnsi" w:eastAsiaTheme="minorEastAsia" w:hAnsiTheme="minorHAnsi" w:cstheme="minorBidi"/>
               <w:noProof/>
+              <w:kern w:val="2"/>
+              <w:sz w:val="24"/>
+              <w:szCs w:val="24"/>
+              <w:lang w:val="en-RS"/>
+              <w14:ligatures w14:val="standardContextual"/>
             </w:rPr>
           </w:pPr>
-          <w:hyperlink w:anchor="_Toc205642781" w:history="1">
+          <w:hyperlink w:anchor="_Toc205742874" w:history="1">
             <w:r>
               <w:rPr>
                 <w:rStyle w:val="Hyperlink"/>
@@ -1308,7 +1451,7 @@
                 <w:noProof/>
                 <w:webHidden/>
               </w:rPr>
-              <w:instrText xml:space="preserve"> PAGEREF _Toc205642781 \h </w:instrText>
+              <w:instrText xml:space="preserve"> PAGEREF _Toc205742874 \h </w:instrText>
             </w:r>
             <w:r>
               <w:rPr>
@@ -1346,10 +1489,16 @@
               <w:tab w:val="right" w:leader="dot" w:pos="9350"/>
             </w:tabs>
             <w:rPr>
+              <w:rFonts w:asciiTheme="minorHAnsi" w:eastAsiaTheme="minorEastAsia" w:hAnsiTheme="minorHAnsi" w:cstheme="minorBidi"/>
               <w:noProof/>
+              <w:kern w:val="2"/>
+              <w:sz w:val="24"/>
+              <w:szCs w:val="24"/>
+              <w:lang w:val="en-RS"/>
+              <w14:ligatures w14:val="standardContextual"/>
             </w:rPr>
           </w:pPr>
-          <w:hyperlink w:anchor="_Toc205642782" w:history="1">
+          <w:hyperlink w:anchor="_Toc205742875" w:history="1">
             <w:r>
               <w:rPr>
                 <w:rStyle w:val="Hyperlink"/>
@@ -1376,7 +1525,7 @@
                 <w:noProof/>
                 <w:webHidden/>
               </w:rPr>
-              <w:instrText xml:space="preserve"> PAGEREF _Toc205642782 \h </w:instrText>
+              <w:instrText xml:space="preserve"> PAGEREF _Toc205742875 \h </w:instrText>
             </w:r>
             <w:r>
               <w:rPr>
@@ -1414,10 +1563,16 @@
               <w:tab w:val="right" w:leader="dot" w:pos="9350"/>
             </w:tabs>
             <w:rPr>
+              <w:rFonts w:asciiTheme="minorHAnsi" w:eastAsiaTheme="minorEastAsia" w:hAnsiTheme="minorHAnsi" w:cstheme="minorBidi"/>
               <w:noProof/>
+              <w:kern w:val="2"/>
+              <w:sz w:val="24"/>
+              <w:szCs w:val="24"/>
+              <w:lang w:val="en-RS"/>
+              <w14:ligatures w14:val="standardContextual"/>
             </w:rPr>
           </w:pPr>
-          <w:hyperlink w:anchor="_Toc205642783" w:history="1">
+          <w:hyperlink w:anchor="_Toc205742876" w:history="1">
             <w:r>
               <w:rPr>
                 <w:rStyle w:val="Hyperlink"/>
@@ -1444,7 +1599,7 @@
                 <w:noProof/>
                 <w:webHidden/>
               </w:rPr>
-              <w:instrText xml:space="preserve"> PAGEREF _Toc205642783 \h </w:instrText>
+              <w:instrText xml:space="preserve"> PAGEREF _Toc205742876 \h </w:instrText>
             </w:r>
             <w:r>
               <w:rPr>
@@ -1482,10 +1637,16 @@
               <w:tab w:val="right" w:leader="dot" w:pos="9350"/>
             </w:tabs>
             <w:rPr>
+              <w:rFonts w:asciiTheme="minorHAnsi" w:eastAsiaTheme="minorEastAsia" w:hAnsiTheme="minorHAnsi" w:cstheme="minorBidi"/>
               <w:noProof/>
+              <w:kern w:val="2"/>
+              <w:sz w:val="24"/>
+              <w:szCs w:val="24"/>
+              <w:lang w:val="en-RS"/>
+              <w14:ligatures w14:val="standardContextual"/>
             </w:rPr>
           </w:pPr>
-          <w:hyperlink w:anchor="_Toc205642784" w:history="1">
+          <w:hyperlink w:anchor="_Toc205742877" w:history="1">
             <w:r>
               <w:rPr>
                 <w:rStyle w:val="Hyperlink"/>
@@ -1512,7 +1673,7 @@
                 <w:noProof/>
                 <w:webHidden/>
               </w:rPr>
-              <w:instrText xml:space="preserve"> PAGEREF _Toc205642784 \h </w:instrText>
+              <w:instrText xml:space="preserve"> PAGEREF _Toc205742877 \h </w:instrText>
             </w:r>
             <w:r>
               <w:rPr>
@@ -1550,10 +1711,16 @@
               <w:tab w:val="right" w:leader="dot" w:pos="9350"/>
             </w:tabs>
             <w:rPr>
+              <w:rFonts w:asciiTheme="minorHAnsi" w:eastAsiaTheme="minorEastAsia" w:hAnsiTheme="minorHAnsi" w:cstheme="minorBidi"/>
               <w:noProof/>
+              <w:kern w:val="2"/>
+              <w:sz w:val="24"/>
+              <w:szCs w:val="24"/>
+              <w:lang w:val="en-RS"/>
+              <w14:ligatures w14:val="standardContextual"/>
             </w:rPr>
           </w:pPr>
-          <w:hyperlink w:anchor="_Toc205642785" w:history="1">
+          <w:hyperlink w:anchor="_Toc205742878" w:history="1">
             <w:r>
               <w:rPr>
                 <w:rStyle w:val="Hyperlink"/>
@@ -1580,7 +1747,7 @@
                 <w:noProof/>
                 <w:webHidden/>
               </w:rPr>
-              <w:instrText xml:space="preserve"> PAGEREF _Toc205642785 \h </w:instrText>
+              <w:instrText xml:space="preserve"> PAGEREF _Toc205742878 \h </w:instrText>
             </w:r>
             <w:r>
               <w:rPr>
@@ -1618,10 +1785,16 @@
               <w:tab w:val="right" w:leader="dot" w:pos="9350"/>
             </w:tabs>
             <w:rPr>
+              <w:rFonts w:asciiTheme="minorHAnsi" w:eastAsiaTheme="minorEastAsia" w:hAnsiTheme="minorHAnsi" w:cstheme="minorBidi"/>
               <w:noProof/>
+              <w:kern w:val="2"/>
+              <w:sz w:val="24"/>
+              <w:szCs w:val="24"/>
+              <w:lang w:val="en-RS"/>
+              <w14:ligatures w14:val="standardContextual"/>
             </w:rPr>
           </w:pPr>
-          <w:hyperlink w:anchor="_Toc205642786" w:history="1">
+          <w:hyperlink w:anchor="_Toc205742879" w:history="1">
             <w:r>
               <w:rPr>
                 <w:rStyle w:val="Hyperlink"/>
@@ -1648,7 +1821,7 @@
                 <w:noProof/>
                 <w:webHidden/>
               </w:rPr>
-              <w:instrText xml:space="preserve"> PAGEREF _Toc205642786 \h </w:instrText>
+              <w:instrText xml:space="preserve"> PAGEREF _Toc205742879 \h </w:instrText>
             </w:r>
             <w:r>
               <w:rPr>
@@ -1668,7 +1841,7 @@
                 <w:noProof/>
                 <w:webHidden/>
               </w:rPr>
-              <w:t>8</w:t>
+              <w:t>9</w:t>
             </w:r>
             <w:r>
               <w:rPr>
@@ -1686,10 +1859,16 @@
               <w:tab w:val="right" w:leader="dot" w:pos="9350"/>
             </w:tabs>
             <w:rPr>
+              <w:rFonts w:asciiTheme="minorHAnsi" w:eastAsiaTheme="minorEastAsia" w:hAnsiTheme="minorHAnsi" w:cstheme="minorBidi"/>
               <w:noProof/>
+              <w:kern w:val="2"/>
+              <w:sz w:val="24"/>
+              <w:szCs w:val="24"/>
+              <w:lang w:val="en-RS"/>
+              <w14:ligatures w14:val="standardContextual"/>
             </w:rPr>
           </w:pPr>
-          <w:hyperlink w:anchor="_Toc205642787" w:history="1">
+          <w:hyperlink w:anchor="_Toc205742880" w:history="1">
             <w:r>
               <w:rPr>
                 <w:rStyle w:val="Hyperlink"/>
@@ -1716,7 +1895,7 @@
                 <w:noProof/>
                 <w:webHidden/>
               </w:rPr>
-              <w:instrText xml:space="preserve"> PAGEREF _Toc205642787 \h </w:instrText>
+              <w:instrText xml:space="preserve"> PAGEREF _Toc205742880 \h </w:instrText>
             </w:r>
             <w:r>
               <w:rPr>
@@ -1736,7 +1915,7 @@
                 <w:noProof/>
                 <w:webHidden/>
               </w:rPr>
-              <w:t>8</w:t>
+              <w:t>9</w:t>
             </w:r>
             <w:r>
               <w:rPr>
@@ -1754,10 +1933,16 @@
               <w:tab w:val="right" w:leader="dot" w:pos="9350"/>
             </w:tabs>
             <w:rPr>
+              <w:rFonts w:asciiTheme="minorHAnsi" w:eastAsiaTheme="minorEastAsia" w:hAnsiTheme="minorHAnsi" w:cstheme="minorBidi"/>
               <w:noProof/>
+              <w:kern w:val="2"/>
+              <w:sz w:val="24"/>
+              <w:szCs w:val="24"/>
+              <w:lang w:val="en-RS"/>
+              <w14:ligatures w14:val="standardContextual"/>
             </w:rPr>
           </w:pPr>
-          <w:hyperlink w:anchor="_Toc205642788" w:history="1">
+          <w:hyperlink w:anchor="_Toc205742881" w:history="1">
             <w:r>
               <w:rPr>
                 <w:rStyle w:val="Hyperlink"/>
@@ -1784,7 +1969,7 @@
                 <w:noProof/>
                 <w:webHidden/>
               </w:rPr>
-              <w:instrText xml:space="preserve"> PAGEREF _Toc205642788 \h </w:instrText>
+              <w:instrText xml:space="preserve"> PAGEREF _Toc205742881 \h </w:instrText>
             </w:r>
             <w:r>
               <w:rPr>
@@ -1822,10 +2007,16 @@
               <w:tab w:val="right" w:leader="dot" w:pos="9350"/>
             </w:tabs>
             <w:rPr>
+              <w:rFonts w:asciiTheme="minorHAnsi" w:eastAsiaTheme="minorEastAsia" w:hAnsiTheme="minorHAnsi" w:cstheme="minorBidi"/>
               <w:noProof/>
+              <w:kern w:val="2"/>
+              <w:sz w:val="24"/>
+              <w:szCs w:val="24"/>
+              <w:lang w:val="en-RS"/>
+              <w14:ligatures w14:val="standardContextual"/>
             </w:rPr>
           </w:pPr>
-          <w:hyperlink w:anchor="_Toc205642789" w:history="1">
+          <w:hyperlink w:anchor="_Toc205742882" w:history="1">
             <w:r>
               <w:rPr>
                 <w:rStyle w:val="Hyperlink"/>
@@ -1852,7 +2043,7 @@
                 <w:noProof/>
                 <w:webHidden/>
               </w:rPr>
-              <w:instrText xml:space="preserve"> PAGEREF _Toc205642789 \h </w:instrText>
+              <w:instrText xml:space="preserve"> PAGEREF _Toc205742882 \h </w:instrText>
             </w:r>
             <w:r>
               <w:rPr>
@@ -1890,10 +2081,16 @@
               <w:tab w:val="right" w:leader="dot" w:pos="9350"/>
             </w:tabs>
             <w:rPr>
+              <w:rFonts w:asciiTheme="minorHAnsi" w:eastAsiaTheme="minorEastAsia" w:hAnsiTheme="minorHAnsi" w:cstheme="minorBidi"/>
               <w:noProof/>
+              <w:kern w:val="2"/>
+              <w:sz w:val="24"/>
+              <w:szCs w:val="24"/>
+              <w:lang w:val="en-RS"/>
+              <w14:ligatures w14:val="standardContextual"/>
             </w:rPr>
           </w:pPr>
-          <w:hyperlink w:anchor="_Toc205642790" w:history="1">
+          <w:hyperlink w:anchor="_Toc205742883" w:history="1">
             <w:r>
               <w:rPr>
                 <w:rStyle w:val="Hyperlink"/>
@@ -1920,7 +2117,7 @@
                 <w:noProof/>
                 <w:webHidden/>
               </w:rPr>
-              <w:instrText xml:space="preserve"> PAGEREF _Toc205642790 \h </w:instrText>
+              <w:instrText xml:space="preserve"> PAGEREF _Toc205742883 \h </w:instrText>
             </w:r>
             <w:r>
               <w:rPr>
@@ -1940,7 +2137,7 @@
                 <w:noProof/>
                 <w:webHidden/>
               </w:rPr>
-              <w:t>9</w:t>
+              <w:t>10</w:t>
             </w:r>
             <w:r>
               <w:rPr>
@@ -1958,10 +2155,16 @@
               <w:tab w:val="right" w:leader="dot" w:pos="9350"/>
             </w:tabs>
             <w:rPr>
+              <w:rFonts w:asciiTheme="minorHAnsi" w:eastAsiaTheme="minorEastAsia" w:hAnsiTheme="minorHAnsi" w:cstheme="minorBidi"/>
               <w:noProof/>
+              <w:kern w:val="2"/>
+              <w:sz w:val="24"/>
+              <w:szCs w:val="24"/>
+              <w:lang w:val="en-RS"/>
+              <w14:ligatures w14:val="standardContextual"/>
             </w:rPr>
           </w:pPr>
-          <w:hyperlink w:anchor="_Toc205642791" w:history="1">
+          <w:hyperlink w:anchor="_Toc205742884" w:history="1">
             <w:r>
               <w:rPr>
                 <w:rStyle w:val="Hyperlink"/>
@@ -1988,7 +2191,7 @@
                 <w:noProof/>
                 <w:webHidden/>
               </w:rPr>
-              <w:instrText xml:space="preserve"> PAGEREF _Toc205642791 \h </w:instrText>
+              <w:instrText xml:space="preserve"> PAGEREF _Toc205742884 \h </w:instrText>
             </w:r>
             <w:r>
               <w:rPr>
@@ -2008,7 +2211,7 @@
                 <w:noProof/>
                 <w:webHidden/>
               </w:rPr>
-              <w:t>9</w:t>
+              <w:t>10</w:t>
             </w:r>
             <w:r>
               <w:rPr>
@@ -2026,10 +2229,16 @@
               <w:tab w:val="right" w:leader="dot" w:pos="9350"/>
             </w:tabs>
             <w:rPr>
+              <w:rFonts w:asciiTheme="minorHAnsi" w:eastAsiaTheme="minorEastAsia" w:hAnsiTheme="minorHAnsi" w:cstheme="minorBidi"/>
               <w:noProof/>
+              <w:kern w:val="2"/>
+              <w:sz w:val="24"/>
+              <w:szCs w:val="24"/>
+              <w:lang w:val="en-RS"/>
+              <w14:ligatures w14:val="standardContextual"/>
             </w:rPr>
           </w:pPr>
-          <w:hyperlink w:anchor="_Toc205642792" w:history="1">
+          <w:hyperlink w:anchor="_Toc205742885" w:history="1">
             <w:r>
               <w:rPr>
                 <w:rStyle w:val="Hyperlink"/>
@@ -2056,7 +2265,7 @@
                 <w:noProof/>
                 <w:webHidden/>
               </w:rPr>
-              <w:instrText xml:space="preserve"> PAGEREF _Toc205642792 \h </w:instrText>
+              <w:instrText xml:space="preserve"> PAGEREF _Toc205742885 \h </w:instrText>
             </w:r>
             <w:r>
               <w:rPr>
@@ -2076,7 +2285,7 @@
                 <w:noProof/>
                 <w:webHidden/>
               </w:rPr>
-              <w:t>9</w:t>
+              <w:t>10</w:t>
             </w:r>
             <w:r>
               <w:rPr>
@@ -2094,10 +2303,16 @@
               <w:tab w:val="right" w:leader="dot" w:pos="9350"/>
             </w:tabs>
             <w:rPr>
+              <w:rFonts w:asciiTheme="minorHAnsi" w:eastAsiaTheme="minorEastAsia" w:hAnsiTheme="minorHAnsi" w:cstheme="minorBidi"/>
               <w:noProof/>
+              <w:kern w:val="2"/>
+              <w:sz w:val="24"/>
+              <w:szCs w:val="24"/>
+              <w:lang w:val="en-RS"/>
+              <w14:ligatures w14:val="standardContextual"/>
             </w:rPr>
           </w:pPr>
-          <w:hyperlink w:anchor="_Toc205642793" w:history="1">
+          <w:hyperlink w:anchor="_Toc205742886" w:history="1">
             <w:r>
               <w:rPr>
                 <w:rStyle w:val="Hyperlink"/>
@@ -2124,7 +2339,7 @@
                 <w:noProof/>
                 <w:webHidden/>
               </w:rPr>
-              <w:instrText xml:space="preserve"> PAGEREF _Toc205642793 \h </w:instrText>
+              <w:instrText xml:space="preserve"> PAGEREF _Toc205742886 \h </w:instrText>
             </w:r>
             <w:r>
               <w:rPr>
@@ -2144,7 +2359,7 @@
                 <w:noProof/>
                 <w:webHidden/>
               </w:rPr>
-              <w:t>9</w:t>
+              <w:t>10</w:t>
             </w:r>
             <w:r>
               <w:rPr>
@@ -2162,10 +2377,16 @@
               <w:tab w:val="right" w:leader="dot" w:pos="9350"/>
             </w:tabs>
             <w:rPr>
+              <w:rFonts w:asciiTheme="minorHAnsi" w:eastAsiaTheme="minorEastAsia" w:hAnsiTheme="minorHAnsi" w:cstheme="minorBidi"/>
               <w:noProof/>
+              <w:kern w:val="2"/>
+              <w:sz w:val="24"/>
+              <w:szCs w:val="24"/>
+              <w:lang w:val="en-RS"/>
+              <w14:ligatures w14:val="standardContextual"/>
             </w:rPr>
           </w:pPr>
-          <w:hyperlink w:anchor="_Toc205642794" w:history="1">
+          <w:hyperlink w:anchor="_Toc205742887" w:history="1">
             <w:r>
               <w:rPr>
                 <w:rStyle w:val="Hyperlink"/>
@@ -2192,7 +2413,7 @@
                 <w:noProof/>
                 <w:webHidden/>
               </w:rPr>
-              <w:instrText xml:space="preserve"> PAGEREF _Toc205642794 \h </w:instrText>
+              <w:instrText xml:space="preserve"> PAGEREF _Toc205742887 \h </w:instrText>
             </w:r>
             <w:r>
               <w:rPr>
@@ -2212,7 +2433,7 @@
                 <w:noProof/>
                 <w:webHidden/>
               </w:rPr>
-              <w:t>10</w:t>
+              <w:t>11</w:t>
             </w:r>
             <w:r>
               <w:rPr>
@@ -2230,10 +2451,16 @@
               <w:tab w:val="right" w:leader="dot" w:pos="9350"/>
             </w:tabs>
             <w:rPr>
+              <w:rFonts w:asciiTheme="minorHAnsi" w:eastAsiaTheme="minorEastAsia" w:hAnsiTheme="minorHAnsi" w:cstheme="minorBidi"/>
               <w:noProof/>
+              <w:kern w:val="2"/>
+              <w:sz w:val="24"/>
+              <w:szCs w:val="24"/>
+              <w:lang w:val="en-RS"/>
+              <w14:ligatures w14:val="standardContextual"/>
             </w:rPr>
           </w:pPr>
-          <w:hyperlink w:anchor="_Toc205642795" w:history="1">
+          <w:hyperlink w:anchor="_Toc205742888" w:history="1">
             <w:r>
               <w:rPr>
                 <w:rStyle w:val="Hyperlink"/>
@@ -2260,7 +2487,7 @@
                 <w:noProof/>
                 <w:webHidden/>
               </w:rPr>
-              <w:instrText xml:space="preserve"> PAGEREF _Toc205642795 \h </w:instrText>
+              <w:instrText xml:space="preserve"> PAGEREF _Toc205742888 \h </w:instrText>
             </w:r>
             <w:r>
               <w:rPr>
@@ -2280,7 +2507,7 @@
                 <w:noProof/>
                 <w:webHidden/>
               </w:rPr>
-              <w:t>10</w:t>
+              <w:t>11</w:t>
             </w:r>
             <w:r>
               <w:rPr>
@@ -2298,10 +2525,16 @@
               <w:tab w:val="right" w:leader="dot" w:pos="9350"/>
             </w:tabs>
             <w:rPr>
+              <w:rFonts w:asciiTheme="minorHAnsi" w:eastAsiaTheme="minorEastAsia" w:hAnsiTheme="minorHAnsi" w:cstheme="minorBidi"/>
               <w:noProof/>
+              <w:kern w:val="2"/>
+              <w:sz w:val="24"/>
+              <w:szCs w:val="24"/>
+              <w:lang w:val="en-RS"/>
+              <w14:ligatures w14:val="standardContextual"/>
             </w:rPr>
           </w:pPr>
-          <w:hyperlink w:anchor="_Toc205642796" w:history="1">
+          <w:hyperlink w:anchor="_Toc205742889" w:history="1">
             <w:r>
               <w:rPr>
                 <w:rStyle w:val="Hyperlink"/>
@@ -2328,7 +2561,7 @@
                 <w:noProof/>
                 <w:webHidden/>
               </w:rPr>
-              <w:instrText xml:space="preserve"> PAGEREF _Toc205642796 \h </w:instrText>
+              <w:instrText xml:space="preserve"> PAGEREF _Toc205742889 \h </w:instrText>
             </w:r>
             <w:r>
               <w:rPr>
@@ -2348,7 +2581,7 @@
                 <w:noProof/>
                 <w:webHidden/>
               </w:rPr>
-              <w:t>10</w:t>
+              <w:t>11</w:t>
             </w:r>
             <w:r>
               <w:rPr>
@@ -2366,10 +2599,16 @@
               <w:tab w:val="right" w:leader="dot" w:pos="9350"/>
             </w:tabs>
             <w:rPr>
+              <w:rFonts w:asciiTheme="minorHAnsi" w:eastAsiaTheme="minorEastAsia" w:hAnsiTheme="minorHAnsi" w:cstheme="minorBidi"/>
               <w:noProof/>
+              <w:kern w:val="2"/>
+              <w:sz w:val="24"/>
+              <w:szCs w:val="24"/>
+              <w:lang w:val="en-RS"/>
+              <w14:ligatures w14:val="standardContextual"/>
             </w:rPr>
           </w:pPr>
-          <w:hyperlink w:anchor="_Toc205642797" w:history="1">
+          <w:hyperlink w:anchor="_Toc205742890" w:history="1">
             <w:r>
               <w:rPr>
                 <w:rStyle w:val="Hyperlink"/>
@@ -2396,7 +2635,7 @@
                 <w:noProof/>
                 <w:webHidden/>
               </w:rPr>
-              <w:instrText xml:space="preserve"> PAGEREF _Toc205642797 \h </w:instrText>
+              <w:instrText xml:space="preserve"> PAGEREF _Toc205742890 \h </w:instrText>
             </w:r>
             <w:r>
               <w:rPr>
@@ -2416,7 +2655,7 @@
                 <w:noProof/>
                 <w:webHidden/>
               </w:rPr>
-              <w:t>10</w:t>
+              <w:t>11</w:t>
             </w:r>
             <w:r>
               <w:rPr>
@@ -2434,10 +2673,16 @@
               <w:tab w:val="right" w:leader="dot" w:pos="9350"/>
             </w:tabs>
             <w:rPr>
+              <w:rFonts w:asciiTheme="minorHAnsi" w:eastAsiaTheme="minorEastAsia" w:hAnsiTheme="minorHAnsi" w:cstheme="minorBidi"/>
               <w:noProof/>
+              <w:kern w:val="2"/>
+              <w:sz w:val="24"/>
+              <w:szCs w:val="24"/>
+              <w:lang w:val="en-RS"/>
+              <w14:ligatures w14:val="standardContextual"/>
             </w:rPr>
           </w:pPr>
-          <w:hyperlink w:anchor="_Toc205642798" w:history="1">
+          <w:hyperlink w:anchor="_Toc205742891" w:history="1">
             <w:r>
               <w:rPr>
                 <w:rStyle w:val="Hyperlink"/>
@@ -2464,7 +2709,7 @@
                 <w:noProof/>
                 <w:webHidden/>
               </w:rPr>
-              <w:instrText xml:space="preserve"> PAGEREF _Toc205642798 \h </w:instrText>
+              <w:instrText xml:space="preserve"> PAGEREF _Toc205742891 \h </w:instrText>
             </w:r>
             <w:r>
               <w:rPr>
@@ -2484,7 +2729,7 @@
                 <w:noProof/>
                 <w:webHidden/>
               </w:rPr>
-              <w:t>10</w:t>
+              <w:t>11</w:t>
             </w:r>
             <w:r>
               <w:rPr>
@@ -2502,10 +2747,16 @@
               <w:tab w:val="right" w:leader="dot" w:pos="9350"/>
             </w:tabs>
             <w:rPr>
+              <w:rFonts w:asciiTheme="minorHAnsi" w:eastAsiaTheme="minorEastAsia" w:hAnsiTheme="minorHAnsi" w:cstheme="minorBidi"/>
               <w:noProof/>
+              <w:kern w:val="2"/>
+              <w:sz w:val="24"/>
+              <w:szCs w:val="24"/>
+              <w:lang w:val="en-RS"/>
+              <w14:ligatures w14:val="standardContextual"/>
             </w:rPr>
           </w:pPr>
-          <w:hyperlink w:anchor="_Toc205642799" w:history="1">
+          <w:hyperlink w:anchor="_Toc205742892" w:history="1">
             <w:r>
               <w:rPr>
                 <w:rStyle w:val="Hyperlink"/>
@@ -2532,7 +2783,7 @@
                 <w:noProof/>
                 <w:webHidden/>
               </w:rPr>
-              <w:instrText xml:space="preserve"> PAGEREF _Toc205642799 \h </w:instrText>
+              <w:instrText xml:space="preserve"> PAGEREF _Toc205742892 \h </w:instrText>
             </w:r>
             <w:r>
               <w:rPr>
@@ -2552,7 +2803,7 @@
                 <w:noProof/>
                 <w:webHidden/>
               </w:rPr>
-              <w:t>11</w:t>
+              <w:t>12</w:t>
             </w:r>
             <w:r>
               <w:rPr>
@@ -2570,10 +2821,16 @@
               <w:tab w:val="right" w:leader="dot" w:pos="9350"/>
             </w:tabs>
             <w:rPr>
+              <w:rFonts w:asciiTheme="minorHAnsi" w:eastAsiaTheme="minorEastAsia" w:hAnsiTheme="minorHAnsi" w:cstheme="minorBidi"/>
               <w:noProof/>
+              <w:kern w:val="2"/>
+              <w:sz w:val="24"/>
+              <w:szCs w:val="24"/>
+              <w:lang w:val="en-RS"/>
+              <w14:ligatures w14:val="standardContextual"/>
             </w:rPr>
           </w:pPr>
-          <w:hyperlink w:anchor="_Toc205642800" w:history="1">
+          <w:hyperlink w:anchor="_Toc205742893" w:history="1">
             <w:r>
               <w:rPr>
                 <w:rStyle w:val="Hyperlink"/>
@@ -2600,7 +2857,7 @@
                 <w:noProof/>
                 <w:webHidden/>
               </w:rPr>
-              <w:instrText xml:space="preserve"> PAGEREF _Toc205642800 \h </w:instrText>
+              <w:instrText xml:space="preserve"> PAGEREF _Toc205742893 \h </w:instrText>
             </w:r>
             <w:r>
               <w:rPr>
@@ -2620,7 +2877,7 @@
                 <w:noProof/>
                 <w:webHidden/>
               </w:rPr>
-              <w:t>11</w:t>
+              <w:t>12</w:t>
             </w:r>
             <w:r>
               <w:rPr>
@@ -2638,10 +2895,16 @@
               <w:tab w:val="right" w:leader="dot" w:pos="9350"/>
             </w:tabs>
             <w:rPr>
+              <w:rFonts w:asciiTheme="minorHAnsi" w:eastAsiaTheme="minorEastAsia" w:hAnsiTheme="minorHAnsi" w:cstheme="minorBidi"/>
               <w:noProof/>
+              <w:kern w:val="2"/>
+              <w:sz w:val="24"/>
+              <w:szCs w:val="24"/>
+              <w:lang w:val="en-RS"/>
+              <w14:ligatures w14:val="standardContextual"/>
             </w:rPr>
           </w:pPr>
-          <w:hyperlink w:anchor="_Toc205642801" w:history="1">
+          <w:hyperlink w:anchor="_Toc205742894" w:history="1">
             <w:r>
               <w:rPr>
                 <w:rStyle w:val="Hyperlink"/>
@@ -2668,7 +2931,7 @@
                 <w:noProof/>
                 <w:webHidden/>
               </w:rPr>
-              <w:instrText xml:space="preserve"> PAGEREF _Toc205642801 \h </w:instrText>
+              <w:instrText xml:space="preserve"> PAGEREF _Toc205742894 \h </w:instrText>
             </w:r>
             <w:r>
               <w:rPr>
@@ -2688,7 +2951,7 @@
                 <w:noProof/>
                 <w:webHidden/>
               </w:rPr>
-              <w:t>12</w:t>
+              <w:t>14</w:t>
             </w:r>
             <w:r>
               <w:rPr>
@@ -2721,7 +2984,7 @@
       <w:pPr>
         <w:pStyle w:val="Heading1"/>
       </w:pPr>
-      <w:bookmarkStart w:id="1" w:name="_Toc205642770"/>
+      <w:bookmarkStart w:id="1" w:name="_Toc205742863"/>
       <w:r>
         <w:lastRenderedPageBreak/>
         <w:t>1. Uvod</w:t>
@@ -2732,7 +2995,7 @@
       <w:pPr>
         <w:pStyle w:val="Heading2"/>
       </w:pPr>
-      <w:bookmarkStart w:id="2" w:name="_Toc205642771"/>
+      <w:bookmarkStart w:id="2" w:name="_Toc205742864"/>
       <w:r>
         <w:t>1.1. Rezime</w:t>
       </w:r>
@@ -2747,7 +3010,7 @@
       <w:pPr>
         <w:pStyle w:val="Heading2"/>
       </w:pPr>
-      <w:bookmarkStart w:id="3" w:name="_Toc205642772"/>
+      <w:bookmarkStart w:id="3" w:name="_Toc205742865"/>
       <w:r>
         <w:t>1.2. Namena dokumenta</w:t>
       </w:r>
@@ -2766,7 +3029,7 @@
         <w:pStyle w:val="Heading2"/>
       </w:pPr>
       <w:bookmarkStart w:id="4" w:name="_qf0uwp669bef" w:colFirst="0" w:colLast="0"/>
-      <w:bookmarkStart w:id="5" w:name="_Toc205642773"/>
+      <w:bookmarkStart w:id="5" w:name="_Toc205742866"/>
       <w:bookmarkEnd w:id="4"/>
       <w:r>
         <w:t>1.3. Opis</w:t>
@@ -2798,7 +3061,7 @@
         <w:pStyle w:val="Heading1"/>
       </w:pPr>
       <w:bookmarkStart w:id="6" w:name="_rv4pk62ndkfr" w:colFirst="0" w:colLast="0"/>
-      <w:bookmarkStart w:id="7" w:name="_Toc205642774"/>
+      <w:bookmarkStart w:id="7" w:name="_Toc205742867"/>
       <w:bookmarkEnd w:id="6"/>
       <w:r>
         <w:lastRenderedPageBreak/>
@@ -2811,7 +3074,7 @@
         <w:pStyle w:val="Heading2"/>
       </w:pPr>
       <w:bookmarkStart w:id="8" w:name="_4g33w2n9uri9" w:colFirst="0" w:colLast="0"/>
-      <w:bookmarkStart w:id="9" w:name="_Toc205642775"/>
+      <w:bookmarkStart w:id="9" w:name="_Toc205742868"/>
       <w:bookmarkEnd w:id="8"/>
       <w:r>
         <w:t>2.1. Gost</w:t>
@@ -2837,7 +3100,7 @@
         <w:pStyle w:val="Heading2"/>
       </w:pPr>
       <w:bookmarkStart w:id="10" w:name="_8eyjilrf8bkt" w:colFirst="0" w:colLast="0"/>
-      <w:bookmarkStart w:id="11" w:name="_Toc205642776"/>
+      <w:bookmarkStart w:id="11" w:name="_Toc205742869"/>
       <w:bookmarkEnd w:id="10"/>
       <w:r>
         <w:t>2.2. Kupac</w:t>
@@ -2888,7 +3151,7 @@
         <w:pStyle w:val="Heading2"/>
       </w:pPr>
       <w:bookmarkStart w:id="12" w:name="_kkbuz765begr" w:colFirst="0" w:colLast="0"/>
-      <w:bookmarkStart w:id="13" w:name="_Toc205642777"/>
+      <w:bookmarkStart w:id="13" w:name="_Toc205742870"/>
       <w:bookmarkEnd w:id="12"/>
       <w:r>
         <w:t>2.3. Domaćin</w:t>
@@ -2959,7 +3222,7 @@
         <w:pStyle w:val="Heading2"/>
       </w:pPr>
       <w:bookmarkStart w:id="14" w:name="_3w7zy6gjstkp" w:colFirst="0" w:colLast="0"/>
-      <w:bookmarkStart w:id="15" w:name="_Toc205642778"/>
+      <w:bookmarkStart w:id="15" w:name="_Toc205742871"/>
       <w:bookmarkEnd w:id="14"/>
       <w:r>
         <w:t>2.4. Administrator</w:t>
@@ -2994,7 +3257,7 @@
         <w:pStyle w:val="Heading1"/>
       </w:pPr>
       <w:bookmarkStart w:id="16" w:name="_48a7uzv0fgpr" w:colFirst="0" w:colLast="0"/>
-      <w:bookmarkStart w:id="17" w:name="_Toc205642779"/>
+      <w:bookmarkStart w:id="17" w:name="_Toc205742872"/>
       <w:bookmarkEnd w:id="16"/>
       <w:r>
         <w:lastRenderedPageBreak/>
@@ -3007,7 +3270,7 @@
         <w:pStyle w:val="Heading2"/>
       </w:pPr>
       <w:bookmarkStart w:id="18" w:name="_gfgr3f74w2rw" w:colFirst="0" w:colLast="0"/>
-      <w:bookmarkStart w:id="19" w:name="_Toc205642780"/>
+      <w:bookmarkStart w:id="19" w:name="_Toc205742873"/>
       <w:bookmarkEnd w:id="18"/>
       <w:r>
         <w:t>3.1. Pregled arhitekture sistema</w:t>
@@ -3051,7 +3314,7 @@
         <w:pStyle w:val="Heading2"/>
       </w:pPr>
       <w:bookmarkStart w:id="20" w:name="_11cft3rijbxo" w:colFirst="0" w:colLast="0"/>
-      <w:bookmarkStart w:id="21" w:name="_Toc205642781"/>
+      <w:bookmarkStart w:id="21" w:name="_Toc205742874"/>
       <w:bookmarkEnd w:id="20"/>
       <w:r>
         <w:t>3.2. Pregled karakteristika</w:t>
@@ -3308,7 +3571,7 @@
         <w:pStyle w:val="Heading1"/>
       </w:pPr>
       <w:bookmarkStart w:id="22" w:name="_5zylh8jmlkk5" w:colFirst="0" w:colLast="0"/>
-      <w:bookmarkStart w:id="23" w:name="_Toc205642782"/>
+      <w:bookmarkStart w:id="23" w:name="_Toc205742875"/>
       <w:bookmarkEnd w:id="22"/>
       <w:r>
         <w:lastRenderedPageBreak/>
@@ -3324,7 +3587,7 @@
         <w:pStyle w:val="Heading2"/>
       </w:pPr>
       <w:bookmarkStart w:id="24" w:name="_4beiwitdtyp8" w:colFirst="0" w:colLast="0"/>
-      <w:bookmarkStart w:id="25" w:name="_Toc205642783"/>
+      <w:bookmarkStart w:id="25" w:name="_Toc205742876"/>
       <w:bookmarkEnd w:id="24"/>
       <w:r>
         <w:t>Šta je krajnji cilj projekta?</w:t>
@@ -3341,7 +3604,7 @@
         <w:pStyle w:val="Heading2"/>
       </w:pPr>
       <w:bookmarkStart w:id="26" w:name="_3ya92lwbw8h" w:colFirst="0" w:colLast="0"/>
-      <w:bookmarkStart w:id="27" w:name="_Toc205642784"/>
+      <w:bookmarkStart w:id="27" w:name="_Toc205742877"/>
       <w:bookmarkEnd w:id="26"/>
       <w:r>
         <w:t>Ko su krajnji korisnici?</w:t>
@@ -3363,7 +3626,7 @@
         <w:pStyle w:val="Heading2"/>
       </w:pPr>
       <w:bookmarkStart w:id="28" w:name="_a119r5igq73l" w:colFirst="0" w:colLast="0"/>
-      <w:bookmarkStart w:id="29" w:name="_Toc205642785"/>
+      <w:bookmarkStart w:id="29" w:name="_Toc205742878"/>
       <w:bookmarkEnd w:id="28"/>
       <w:r>
         <w:t>Kakva se promena ili poboljšanje očekuje nakon implementacije?</w:t>
@@ -3384,7 +3647,6 @@
         <w:t>.</w:t>
       </w:r>
       <w:bookmarkStart w:id="30" w:name="_awlwkd94vpak" w:colFirst="0" w:colLast="0"/>
-      <w:bookmarkStart w:id="31" w:name="_Toc205642786"/>
       <w:bookmarkEnd w:id="30"/>
     </w:p>
     <w:p/>
@@ -3395,6 +3657,7 @@
       <w:pPr>
         <w:pStyle w:val="Heading1"/>
       </w:pPr>
+      <w:bookmarkStart w:id="31" w:name="_Toc205742879"/>
       <w:r>
         <w:lastRenderedPageBreak/>
         <w:t>5. Ograničenja</w:t>
@@ -3406,7 +3669,7 @@
         <w:pStyle w:val="Heading2"/>
       </w:pPr>
       <w:bookmarkStart w:id="32" w:name="_664r6rcw4ypo" w:colFirst="0" w:colLast="0"/>
-      <w:bookmarkStart w:id="33" w:name="_Toc205642787"/>
+      <w:bookmarkStart w:id="33" w:name="_Toc205742880"/>
       <w:bookmarkEnd w:id="32"/>
       <w:r>
         <w:t>5.1. Tehnička ograničenja</w:t>
@@ -3423,7 +3686,7 @@
         <w:pStyle w:val="Heading2"/>
       </w:pPr>
       <w:bookmarkStart w:id="34" w:name="_ac8pnzfygf1w" w:colFirst="0" w:colLast="0"/>
-      <w:bookmarkStart w:id="35" w:name="_Toc205642788"/>
+      <w:bookmarkStart w:id="35" w:name="_Toc205742881"/>
       <w:bookmarkEnd w:id="34"/>
       <w:r>
         <w:t>5.2. Organizaciona ograničenja</w:t>
@@ -3440,7 +3703,7 @@
         <w:pStyle w:val="Heading2"/>
       </w:pPr>
       <w:bookmarkStart w:id="36" w:name="_sbtxkivt98jk" w:colFirst="0" w:colLast="0"/>
-      <w:bookmarkStart w:id="37" w:name="_Toc205642789"/>
+      <w:bookmarkStart w:id="37" w:name="_Toc205742882"/>
       <w:bookmarkEnd w:id="36"/>
       <w:r>
         <w:t>5.3. Regulatorna ograničenja</w:t>
@@ -3452,7 +3715,6 @@
         <w:t>Ukoliko se bude odlučilo da pri verifikaciji domaćina budu potpisani dokumenti kojim bi se garantovalo poreklo, sastav i korišćene supstance pri uzgoju proizvoda, mora se pratiti pravna regulativa za takve slučajeve, što bi naknadno bilo istraženo i implementirano. Svi uneti podaci bi se čuvali i ne bi se prosleđivali trećim izvorima radi korišćenja istih. Poverljivi podaci bi se čuvali u enkriptovanoj formi. Korišćenje podataka je u skladu sa pravnim regulativama.</w:t>
       </w:r>
       <w:bookmarkStart w:id="38" w:name="_cgegzdo1mcg0" w:colFirst="0" w:colLast="0"/>
-      <w:bookmarkStart w:id="39" w:name="_Toc205642790"/>
       <w:bookmarkEnd w:id="38"/>
     </w:p>
     <w:p/>
@@ -3464,6 +3726,7 @@
       <w:pPr>
         <w:pStyle w:val="Heading1"/>
       </w:pPr>
+      <w:bookmarkStart w:id="39" w:name="_Toc205742883"/>
       <w:r>
         <w:lastRenderedPageBreak/>
         <w:t>6. Kvalitet</w:t>
@@ -3475,7 +3738,7 @@
         <w:pStyle w:val="Heading2"/>
       </w:pPr>
       <w:bookmarkStart w:id="40" w:name="_4qr4twvc3fvz" w:colFirst="0" w:colLast="0"/>
-      <w:bookmarkStart w:id="41" w:name="_Toc205642791"/>
+      <w:bookmarkStart w:id="41" w:name="_Toc205742884"/>
       <w:bookmarkEnd w:id="40"/>
       <w:r>
         <w:t>6.1. Upotrebljivost</w:t>
@@ -3492,7 +3755,7 @@
         <w:pStyle w:val="Heading2"/>
       </w:pPr>
       <w:bookmarkStart w:id="42" w:name="_11yylxkgi8u2" w:colFirst="0" w:colLast="0"/>
-      <w:bookmarkStart w:id="43" w:name="_Toc205642792"/>
+      <w:bookmarkStart w:id="43" w:name="_Toc205742885"/>
       <w:bookmarkEnd w:id="42"/>
       <w:r>
         <w:t>6.2. Održavanje</w:t>
@@ -3512,7 +3775,7 @@
         <w:pStyle w:val="Heading2"/>
       </w:pPr>
       <w:bookmarkStart w:id="44" w:name="_b5oeok2wjf3e" w:colFirst="0" w:colLast="0"/>
-      <w:bookmarkStart w:id="45" w:name="_Toc205642793"/>
+      <w:bookmarkStart w:id="45" w:name="_Toc205742886"/>
       <w:bookmarkEnd w:id="44"/>
       <w:r>
         <w:t>6.3. Kompatibilnost</w:t>
@@ -3537,7 +3800,7 @@
         <w:pStyle w:val="Heading1"/>
       </w:pPr>
       <w:bookmarkStart w:id="46" w:name="_cyyndg6mkg8z" w:colFirst="0" w:colLast="0"/>
-      <w:bookmarkStart w:id="47" w:name="_Toc205642794"/>
+      <w:bookmarkStart w:id="47" w:name="_Toc205742887"/>
       <w:bookmarkEnd w:id="46"/>
       <w:r>
         <w:lastRenderedPageBreak/>
@@ -3550,7 +3813,7 @@
         <w:pStyle w:val="Heading2"/>
       </w:pPr>
       <w:bookmarkStart w:id="48" w:name="_h589djp6ator" w:colFirst="0" w:colLast="0"/>
-      <w:bookmarkStart w:id="49" w:name="_Toc205642795"/>
+      <w:bookmarkStart w:id="49" w:name="_Toc205742888"/>
       <w:bookmarkEnd w:id="48"/>
       <w:r>
         <w:t>7.1. Registracija</w:t>
@@ -3573,7 +3836,7 @@
         <w:pStyle w:val="Heading2"/>
       </w:pPr>
       <w:bookmarkStart w:id="50" w:name="_11zlki41j4h8" w:colFirst="0" w:colLast="0"/>
-      <w:bookmarkStart w:id="51" w:name="_Toc205642796"/>
+      <w:bookmarkStart w:id="51" w:name="_Toc205742889"/>
       <w:bookmarkEnd w:id="50"/>
       <w:r>
         <w:t>7.2. Prijava</w:t>
@@ -3590,7 +3853,7 @@
         <w:pStyle w:val="Heading2"/>
       </w:pPr>
       <w:bookmarkStart w:id="52" w:name="_lxw6n1p3a99c" w:colFirst="0" w:colLast="0"/>
-      <w:bookmarkStart w:id="53" w:name="_Toc205642797"/>
+      <w:bookmarkStart w:id="53" w:name="_Toc205742890"/>
       <w:bookmarkEnd w:id="52"/>
       <w:r>
         <w:t>7.3. Pretraga proizvođača po kriterijumu</w:t>
@@ -3607,7 +3870,7 @@
         <w:pStyle w:val="Heading2"/>
       </w:pPr>
       <w:bookmarkStart w:id="54" w:name="_pe1z3x5rjdog" w:colFirst="0" w:colLast="0"/>
-      <w:bookmarkStart w:id="55" w:name="_Toc205642798"/>
+      <w:bookmarkStart w:id="55" w:name="_Toc205742891"/>
       <w:bookmarkEnd w:id="54"/>
       <w:r>
         <w:t>7.4. Slanje zahteva za prelazak u ulogu Domaćina</w:t>
@@ -3624,7 +3887,7 @@
         <w:pStyle w:val="Heading2"/>
       </w:pPr>
       <w:bookmarkStart w:id="56" w:name="_tws5t61im3av" w:colFirst="0" w:colLast="0"/>
-      <w:bookmarkStart w:id="57" w:name="_Toc205642799"/>
+      <w:bookmarkStart w:id="57" w:name="_Toc205742892"/>
       <w:bookmarkEnd w:id="56"/>
       <w:r>
         <w:lastRenderedPageBreak/>
@@ -3722,7 +3985,7 @@
         <w:pStyle w:val="Heading2"/>
       </w:pPr>
       <w:bookmarkStart w:id="62" w:name="_dt6tn9e059bi" w:colFirst="0" w:colLast="0"/>
-      <w:bookmarkStart w:id="63" w:name="_Toc205642800"/>
+      <w:bookmarkStart w:id="63" w:name="_Toc205742893"/>
       <w:bookmarkEnd w:id="62"/>
       <w:r>
         <w:t>7.6. Uređivanje izloga (dostupno samo domaćinima)</w:t>
@@ -3867,7 +4130,7 @@
         <w:pStyle w:val="Heading1"/>
       </w:pPr>
       <w:bookmarkStart w:id="68" w:name="_98ohd9vw0giy" w:colFirst="0" w:colLast="0"/>
-      <w:bookmarkStart w:id="69" w:name="_Toc205642801"/>
+      <w:bookmarkStart w:id="69" w:name="_Toc205742894"/>
       <w:bookmarkEnd w:id="68"/>
       <w:r>
         <w:lastRenderedPageBreak/>

</xml_diff>